<commit_message>
renamed business function model and finished test plan
</commit_message>
<xml_diff>
--- a/misc_files/test_cases.docx
+++ b/misc_files/test_cases.docx
@@ -52,6 +52,18 @@
         </w:numPr>
       </w:pPr>
       <w:r>
+        <w:t>Verify the player has a full hand</w:t>
+      </w:r>
+    </w:p>
+    <w:p>
+      <w:pPr>
+        <w:pStyle w:val="ListParagraph"/>
+        <w:numPr>
+          <w:ilvl w:val="0"/>
+          <w:numId w:val="1"/>
+        </w:numPr>
+      </w:pPr>
+      <w:r>
         <w:t>Play until prompted to build a rocket part</w:t>
       </w:r>
     </w:p>
@@ -228,163 +240,170 @@
           <w:numId w:val="3"/>
         </w:numPr>
       </w:pPr>
-      <w:r>
-        <w:t>Attempt to complete build phase with an uncomplete rocket, only keep fuel and crew members</w:t>
-      </w:r>
-    </w:p>
-    <w:p>
-      <w:pPr>
-        <w:pStyle w:val="ListParagraph"/>
-        <w:numPr>
-          <w:ilvl w:val="0"/>
-          <w:numId w:val="3"/>
-        </w:numPr>
-      </w:pPr>
-      <w:r>
-        <w:t xml:space="preserve">Verify you have </w:t>
-      </w:r>
-      <w:proofErr w:type="gramStart"/>
-      <w:r>
-        <w:t>a distance of 0</w:t>
-      </w:r>
-      <w:proofErr w:type="gramEnd"/>
-      <w:r>
-        <w:t xml:space="preserve"> when entering space phase</w:t>
-      </w:r>
-    </w:p>
-    <w:p/>
-    <w:p>
-      <w:r>
-        <w:t>Test case 3:</w:t>
-      </w:r>
-    </w:p>
-    <w:p>
-      <w:pPr>
-        <w:pStyle w:val="ListParagraph"/>
-        <w:numPr>
-          <w:ilvl w:val="0"/>
-          <w:numId w:val="5"/>
-        </w:numPr>
-      </w:pPr>
-      <w:r>
-        <w:t>Enter space phase</w:t>
-      </w:r>
-    </w:p>
-    <w:p>
-      <w:pPr>
-        <w:pStyle w:val="ListParagraph"/>
-        <w:numPr>
-          <w:ilvl w:val="0"/>
-          <w:numId w:val="5"/>
-        </w:numPr>
-      </w:pPr>
-      <w:r>
-        <w:t>Verify every player at this stage has a complete rocket</w:t>
-      </w:r>
-    </w:p>
-    <w:p>
-      <w:pPr>
-        <w:pStyle w:val="ListParagraph"/>
-        <w:numPr>
-          <w:ilvl w:val="0"/>
-          <w:numId w:val="5"/>
-        </w:numPr>
-      </w:pPr>
-      <w:r>
-        <w:t>Play through one player’s turn</w:t>
-      </w:r>
-    </w:p>
-    <w:p>
-      <w:pPr>
-        <w:pStyle w:val="ListParagraph"/>
-        <w:numPr>
-          <w:ilvl w:val="0"/>
-          <w:numId w:val="5"/>
-        </w:numPr>
-      </w:pPr>
-      <w:r>
-        <w:t>Verify the player’s icon moves on the scoreboard</w:t>
-      </w:r>
-    </w:p>
-    <w:p>
-      <w:pPr>
-        <w:pStyle w:val="ListParagraph"/>
-        <w:numPr>
-          <w:ilvl w:val="0"/>
-          <w:numId w:val="5"/>
-        </w:numPr>
-      </w:pPr>
-      <w:r>
-        <w:t>Verify the player’s icon stays put while others play</w:t>
-      </w:r>
-    </w:p>
-    <w:p>
-      <w:pPr>
-        <w:pStyle w:val="ListParagraph"/>
-        <w:numPr>
-          <w:ilvl w:val="0"/>
-          <w:numId w:val="5"/>
-        </w:numPr>
-      </w:pPr>
-      <w:r>
-        <w:t>When done with space phase, verify the scoreboard file has been updated</w:t>
-      </w:r>
-    </w:p>
-    <w:p/>
-    <w:p>
-      <w:r>
-        <w:t>Test case 4:</w:t>
-      </w:r>
-    </w:p>
-    <w:p>
-      <w:pPr>
-        <w:pStyle w:val="ListParagraph"/>
-        <w:numPr>
-          <w:ilvl w:val="0"/>
-          <w:numId w:val="7"/>
-        </w:numPr>
-      </w:pPr>
-      <w:r>
-        <w:t>Complete the game.</w:t>
-      </w:r>
-    </w:p>
-    <w:p>
-      <w:pPr>
-        <w:pStyle w:val="ListParagraph"/>
-        <w:numPr>
-          <w:ilvl w:val="0"/>
-          <w:numId w:val="7"/>
-        </w:numPr>
-      </w:pPr>
-      <w:r>
-        <w:t>Verify the final scoreboard displays the rocket that flew the furthest as the winner</w:t>
-      </w:r>
-    </w:p>
-    <w:p>
-      <w:pPr>
-        <w:pStyle w:val="ListParagraph"/>
-        <w:numPr>
-          <w:ilvl w:val="0"/>
-          <w:numId w:val="7"/>
-        </w:numPr>
-      </w:pPr>
-      <w:r>
-        <w:t>Verify all rockets are sorted according to distance, furthest on top of the scoreboard.</w:t>
-      </w:r>
-    </w:p>
-    <w:p>
-      <w:pPr>
-        <w:pStyle w:val="ListParagraph"/>
-        <w:numPr>
-          <w:ilvl w:val="0"/>
-          <w:numId w:val="7"/>
-        </w:numPr>
-      </w:pPr>
-      <w:r>
-        <w:t>When exiting, make sure the scoreboard file has been updated with the new score and only the highest score from the current game.</w:t>
-      </w:r>
       <w:bookmarkStart w:id="0" w:name="_GoBack"/>
       <w:bookmarkEnd w:id="0"/>
+      <w:r>
+        <w:t>Attempt to complete build phase with an uncomplete rocket, only keep fuel and crew members</w:t>
+      </w:r>
+    </w:p>
+    <w:p>
+      <w:pPr>
+        <w:pStyle w:val="ListParagraph"/>
+        <w:numPr>
+          <w:ilvl w:val="0"/>
+          <w:numId w:val="3"/>
+        </w:numPr>
+      </w:pPr>
+      <w:r>
+        <w:t>Verify you have a distance of 0 when entering space phase</w:t>
+      </w:r>
+    </w:p>
+    <w:p/>
+    <w:p>
+      <w:r>
+        <w:t>Test case 3:</w:t>
+      </w:r>
+    </w:p>
+    <w:p>
+      <w:pPr>
+        <w:pStyle w:val="ListParagraph"/>
+        <w:numPr>
+          <w:ilvl w:val="0"/>
+          <w:numId w:val="5"/>
+        </w:numPr>
+      </w:pPr>
+      <w:r>
+        <w:t>Enter space phase</w:t>
+      </w:r>
+    </w:p>
+    <w:p>
+      <w:pPr>
+        <w:pStyle w:val="ListParagraph"/>
+        <w:numPr>
+          <w:ilvl w:val="0"/>
+          <w:numId w:val="5"/>
+        </w:numPr>
+      </w:pPr>
+      <w:r>
+        <w:t>Verify every player at this stage has a complete rocket</w:t>
+      </w:r>
+    </w:p>
+    <w:p>
+      <w:pPr>
+        <w:pStyle w:val="ListParagraph"/>
+        <w:numPr>
+          <w:ilvl w:val="0"/>
+          <w:numId w:val="5"/>
+        </w:numPr>
+      </w:pPr>
+      <w:r>
+        <w:t>Play through one player’s turn</w:t>
+      </w:r>
+    </w:p>
+    <w:p>
+      <w:pPr>
+        <w:pStyle w:val="ListParagraph"/>
+        <w:numPr>
+          <w:ilvl w:val="0"/>
+          <w:numId w:val="5"/>
+        </w:numPr>
+      </w:pPr>
+      <w:r>
+        <w:t>Verify the player’s icon moves on the scoreboard</w:t>
+      </w:r>
+    </w:p>
+    <w:p>
+      <w:pPr>
+        <w:pStyle w:val="ListParagraph"/>
+        <w:numPr>
+          <w:ilvl w:val="0"/>
+          <w:numId w:val="5"/>
+        </w:numPr>
+      </w:pPr>
+      <w:r>
+        <w:t>Verify the player’s icon stays put while others play</w:t>
+      </w:r>
+    </w:p>
+    <w:p>
+      <w:pPr>
+        <w:pStyle w:val="ListParagraph"/>
+        <w:numPr>
+          <w:ilvl w:val="0"/>
+          <w:numId w:val="5"/>
+        </w:numPr>
+      </w:pPr>
+      <w:r>
+        <w:t>When done with space phase, verify the scoreboard file has been updated</w:t>
+      </w:r>
+    </w:p>
+    <w:p>
+      <w:pPr>
+        <w:pStyle w:val="ListParagraph"/>
+        <w:numPr>
+          <w:ilvl w:val="0"/>
+          <w:numId w:val="5"/>
+        </w:numPr>
+      </w:pPr>
+      <w:r>
+        <w:t>Verify all users have fi</w:t>
+      </w:r>
+      <w:r>
+        <w:t>nished turns</w:t>
+      </w:r>
+    </w:p>
+    <w:p/>
+    <w:p>
+      <w:r>
+        <w:t>Test case 4:</w:t>
+      </w:r>
+    </w:p>
+    <w:p>
+      <w:pPr>
+        <w:pStyle w:val="ListParagraph"/>
+        <w:numPr>
+          <w:ilvl w:val="0"/>
+          <w:numId w:val="7"/>
+        </w:numPr>
+      </w:pPr>
+      <w:r>
+        <w:t>Complete the game.</w:t>
+      </w:r>
+    </w:p>
+    <w:p>
+      <w:pPr>
+        <w:pStyle w:val="ListParagraph"/>
+        <w:numPr>
+          <w:ilvl w:val="0"/>
+          <w:numId w:val="7"/>
+        </w:numPr>
+      </w:pPr>
+      <w:r>
+        <w:t>Verify the final scoreboard displays the rocket that flew the furthest as the winner</w:t>
+      </w:r>
+    </w:p>
+    <w:p>
+      <w:pPr>
+        <w:pStyle w:val="ListParagraph"/>
+        <w:numPr>
+          <w:ilvl w:val="0"/>
+          <w:numId w:val="7"/>
+        </w:numPr>
+      </w:pPr>
+      <w:r>
+        <w:t>Verify all rockets are sorted according to distance, furthest on top of the scoreboard.</w:t>
+      </w:r>
+    </w:p>
+    <w:p>
+      <w:pPr>
+        <w:pStyle w:val="ListParagraph"/>
+        <w:numPr>
+          <w:ilvl w:val="0"/>
+          <w:numId w:val="7"/>
+        </w:numPr>
+      </w:pPr>
+      <w:r>
+        <w:t>When exiting, make sure the scoreboard file has been updated with the new score and only the highest score from the current game.</w:t>
+      </w:r>
     </w:p>
     <w:sectPr>
       <w:pgSz w:w="12240" w:h="15840"/>

</xml_diff>